<commit_message>
added some more information in chap 3
</commit_message>
<xml_diff>
--- a/graduate_research/moreno_manuscript.docx
+++ b/graduate_research/moreno_manuscript.docx
@@ -6586,7 +6586,67 @@
         <w:rPr>
           <w:rFonts w:ascii="Times New Roman" w:hAnsi="Times New Roman" w:cs="Times New Roman"/>
         </w:rPr>
-        <w:t xml:space="preserve">The Storm of the Century, hit the west coast on March 1993, was a Category 5 hurricane with wind speeds up to 160.9 kmh. The Storm of the Century caused devasting damage to the Waccasassa Bay (approximately 30 kilometers south of our study site), 3-meter water storm surges (Figure 2), a storm deposit which reached 12 cm on the levees and up to 2 cm on the marsh surface </w:t>
+        <w:t xml:space="preserve">It was reported that intense storm clusters hit the Gulf of Mexico between 1994 and 2015 </w:t>
+      </w:r>
+      <w:sdt>
+        <w:sdtPr>
+          <w:rPr>
+            <w:rFonts w:ascii="Times New Roman" w:hAnsi="Times New Roman" w:cs="Times New Roman"/>
+            <w:color w:val="000000"/>
+          </w:rPr>
+          <w:tag w:val="MENDELEY_CITATION_9e03e5eb-c48f-4c79-bfa9-2c60f7e2c1fe"/>
+          <w:id w:val="-1998723838"/>
+          <w:placeholder>
+            <w:docPart w:val="7D794461E54145AE99A12AFB32B66896"/>
+          </w:placeholder>
+        </w:sdtPr>
+        <w:sdtContent>
+          <w:r>
+            <w:rPr>
+              <w:rFonts w:ascii="Times New Roman" w:hAnsi="Times New Roman" w:cs="Times New Roman"/>
+              <w:color w:val="000000"/>
+            </w:rPr>
+            <w:t>(Sankar et al., 2018)</w:t>
+          </w:r>
+        </w:sdtContent>
+      </w:sdt>
+      <w:r>
+        <w:rPr>
+          <w:rFonts w:ascii="Times New Roman" w:hAnsi="Times New Roman" w:cs="Times New Roman"/>
+          <w:color w:val="000000"/>
+        </w:rPr>
+        <w:t xml:space="preserve">. </w:t>
+      </w:r>
+      <w:r>
+        <w:rPr>
+          <w:rFonts w:ascii="Times New Roman" w:hAnsi="Times New Roman" w:cs="Times New Roman"/>
+          <w:color w:val="000000"/>
+        </w:rPr>
+        <w:t xml:space="preserve">During this time frame </w:t>
+      </w:r>
+      <w:r>
+        <w:rPr>
+          <w:rFonts w:ascii="Times New Roman" w:hAnsi="Times New Roman" w:cs="Times New Roman"/>
+        </w:rPr>
+        <w:t>t</w:t>
+      </w:r>
+      <w:r>
+        <w:rPr>
+          <w:rFonts w:ascii="Times New Roman" w:hAnsi="Times New Roman" w:cs="Times New Roman"/>
+        </w:rPr>
+        <w:t xml:space="preserve">he Storm of the Century, hit the west coast on March 1993, </w:t>
+      </w:r>
+      <w:r>
+        <w:rPr>
+          <w:rFonts w:ascii="Times New Roman" w:hAnsi="Times New Roman" w:cs="Times New Roman"/>
+        </w:rPr>
+        <w:t xml:space="preserve">which </w:t>
+      </w:r>
+      <w:r>
+        <w:rPr>
+          <w:rFonts w:ascii="Times New Roman" w:hAnsi="Times New Roman" w:cs="Times New Roman"/>
+        </w:rPr>
+        <w:t xml:space="preserve">was a Category 5 hurricane with wind speeds up to 160.9 kmh. The Storm of the Century caused devasting damage to the Waccasassa Bay (approximately 30 kilometers south of our study site), 3-meter water storm surges (Figure 2), a storm deposit which reached 12 cm on the levees and up to 2 cm on the marsh surface </w:t>
       </w:r>
       <w:sdt>
         <w:sdtPr>
@@ -6647,6 +6707,13 @@
           <w:color w:val="000000"/>
         </w:rPr>
         <w:t>.</w:t>
+      </w:r>
+      <w:r>
+        <w:rPr>
+          <w:rFonts w:ascii="Times New Roman" w:hAnsi="Times New Roman" w:cs="Times New Roman"/>
+          <w:color w:val="000000"/>
+        </w:rPr>
+        <w:t xml:space="preserve"> </w:t>
       </w:r>
     </w:p>
     <w:p>
@@ -19204,6 +19271,7 @@
     <w:p>
       <w:pPr>
         <w:spacing w:line="360" w:lineRule="auto"/>
+        <w:ind w:firstLine="720"/>
         <w:rPr>
           <w:rFonts w:ascii="Times New Roman" w:hAnsi="Times New Roman" w:cs="Times New Roman"/>
         </w:rPr>
@@ -19460,7 +19528,19 @@
         <w:rPr>
           <w:rFonts w:ascii="Times New Roman" w:hAnsi="Times New Roman" w:cs="Times New Roman"/>
         </w:rPr>
-        <w:t xml:space="preserve">.Despite the Storm of the Century happening prior to our shoreline analysis, an abrupt shoreline change due to an intense weather event coupled with SLR might have triggered an unbalance of natural erosion and accretion rates on Deer Island during the 1994- 2007 time frame, especially considering storm clusters encompassed this time frame. </w:t>
+        <w:t>.</w:t>
+      </w:r>
+      <w:r>
+        <w:rPr>
+          <w:rFonts w:ascii="Times New Roman" w:hAnsi="Times New Roman" w:cs="Times New Roman"/>
+        </w:rPr>
+        <w:t xml:space="preserve"> </w:t>
+      </w:r>
+      <w:r>
+        <w:rPr>
+          <w:rFonts w:ascii="Times New Roman" w:hAnsi="Times New Roman" w:cs="Times New Roman"/>
+        </w:rPr>
+        <w:t xml:space="preserve">Despite the Storm of the Century happening prior to our shoreline analysis, an abrupt shoreline change due to an intense weather event coupled with SLR might have triggered an unbalance of natural erosion and accretion rates on Deer Island during the 1994- 2007 time frame, especially considering storm clusters encompassed this time frame. </w:t>
       </w:r>
     </w:p>
     <w:p>
@@ -19517,7 +19597,19 @@
         <w:rPr>
           <w:rFonts w:ascii="Times New Roman" w:hAnsi="Times New Roman" w:cs="Times New Roman"/>
         </w:rPr>
-        <w:t xml:space="preserve">.Shorebirds rely on shorelines for feeding habitats during migration in the winter months. Habitat loss, due to erosion, limits the availability of food and resources for these shorebirds, possibly resulting in increased competition. This increased competition may exclude individuals from a foraging site, increase mortality rates for these excluded shorebirds, and ultimately lead to limitations in numbers </w:t>
+        <w:t>.</w:t>
+      </w:r>
+      <w:r>
+        <w:rPr>
+          <w:rFonts w:ascii="Times New Roman" w:hAnsi="Times New Roman" w:cs="Times New Roman"/>
+        </w:rPr>
+        <w:t xml:space="preserve"> </w:t>
+      </w:r>
+      <w:r>
+        <w:rPr>
+          <w:rFonts w:ascii="Times New Roman" w:hAnsi="Times New Roman" w:cs="Times New Roman"/>
+        </w:rPr>
+        <w:t xml:space="preserve">Shorebirds rely on shorelines for feeding habitats during migration in the winter months. Habitat loss, due to erosion, limits the availability of food and resources for these shorebirds, possibly resulting in increased competition. This increased competition may exclude individuals from a foraging site, increase mortality rates for these excluded shorebirds, and ultimately lead to limitations in numbers </w:t>
       </w:r>
       <w:sdt>
         <w:sdtPr>
@@ -19559,7 +19651,19 @@
         <w:rPr>
           <w:rFonts w:ascii="Times New Roman" w:hAnsi="Times New Roman" w:cs="Times New Roman"/>
         </w:rPr>
-        <w:t xml:space="preserve">.The Big Bend region of Florida is already experiencing low shorebird species richness and population abundance, implying that an area already struggling with species biodiversity, despite the lack of human impact, will at least have negative shorebird impacts because of consistently eroding shorelines. During a high erosion storm event, many sandy-shore animals may also be washed up to shore, stranded up shore, or left to die due to exposure. Sandy- shore creatures naturally are able to survive storm events due to their defense </w:t>
+        <w:t>.</w:t>
+      </w:r>
+      <w:r>
+        <w:rPr>
+          <w:rFonts w:ascii="Times New Roman" w:hAnsi="Times New Roman" w:cs="Times New Roman"/>
+        </w:rPr>
+        <w:t xml:space="preserve"> </w:t>
+      </w:r>
+      <w:r>
+        <w:rPr>
+          <w:rFonts w:ascii="Times New Roman" w:hAnsi="Times New Roman" w:cs="Times New Roman"/>
+        </w:rPr>
+        <w:t xml:space="preserve">The Big Bend region of Florida is already experiencing low shorebird species richness and population abundance, implying that an area already struggling with species biodiversity, despite the lack of human impact, will at least have negative shorebird impacts because of consistently eroding shorelines. During a high erosion storm event, many sandy-shore animals may also be washed up to shore, stranded up shore, or left to die due to exposure. Sandy- shore creatures naturally are able to survive storm events due to their defense </w:t>
       </w:r>
       <w:r>
         <w:rPr>
@@ -22349,6 +22453,35 @@
         </w:p>
       </w:docPartBody>
     </w:docPart>
+    <w:docPart>
+      <w:docPartPr>
+        <w:name w:val="7D794461E54145AE99A12AFB32B66896"/>
+        <w:category>
+          <w:name w:val="General"/>
+          <w:gallery w:val="placeholder"/>
+        </w:category>
+        <w:types>
+          <w:type w:val="bbPlcHdr"/>
+        </w:types>
+        <w:behaviors>
+          <w:behavior w:val="content"/>
+        </w:behaviors>
+        <w:guid w:val="{9BB29513-577D-42E0-9FEF-67952C45C45D}"/>
+      </w:docPartPr>
+      <w:docPartBody>
+        <w:p>
+          <w:pPr>
+            <w:pStyle w:val="7D794461E54145AE99A12AFB32B66896"/>
+          </w:pPr>
+          <w:r>
+            <w:rPr>
+              <w:rStyle w:val="PlaceholderText"/>
+            </w:rPr>
+            <w:t>Click or tap here to enter text.</w:t>
+          </w:r>
+        </w:p>
+      </w:docPartBody>
+    </w:docPart>
   </w:docParts>
 </w:glossaryDocument>
 </file>
@@ -22434,6 +22567,7 @@
     <w:rsid w:val="00157FB6"/>
     <w:rsid w:val="003D75E6"/>
     <w:rsid w:val="00437735"/>
+    <w:rsid w:val="007402FA"/>
     <w:rsid w:val="00871632"/>
     <w:rsid w:val="00961D3B"/>
     <w:rsid w:val="00BA57DD"/>
@@ -22892,7 +23026,7 @@
     <w:basedOn w:val="DefaultParagraphFont"/>
     <w:uiPriority w:val="99"/>
     <w:semiHidden/>
-    <w:rsid w:val="003D75E6"/>
+    <w:rsid w:val="007402FA"/>
     <w:rPr>
       <w:color w:val="808080"/>
     </w:rPr>
@@ -22909,9 +23043,9 @@
     <w:name w:val="2DE667CC5E1645CBBA4BB31F0DB784ED"/>
     <w:rsid w:val="00E57BE5"/>
   </w:style>
-  <w:style w:type="paragraph" w:customStyle="1" w:styleId="27642A1215F84A29B89E4F0E4C907A62">
-    <w:name w:val="27642A1215F84A29B89E4F0E4C907A62"/>
-    <w:rsid w:val="00E57BE5"/>
+  <w:style w:type="paragraph" w:customStyle="1" w:styleId="7D794461E54145AE99A12AFB32B66896">
+    <w:name w:val="7D794461E54145AE99A12AFB32B66896"/>
+    <w:rsid w:val="007402FA"/>
   </w:style>
   <w:style w:type="paragraph" w:customStyle="1" w:styleId="E62D29228E624412B36E1CCC32CFF3DF">
     <w:name w:val="E62D29228E624412B36E1CCC32CFF3DF"/>

</xml_diff>